<commit_message>
delete calculus, add few formulas in 4.docx
</commit_message>
<xml_diff>
--- a/4.docx
+++ b/4.docx
@@ -1,224 +1,583 @@
 
 <file path=word/document.xml><?xml version="1.0" encoding="utf-8"?>
-<w:document xmlns:wpc="http://schemas.microsoft.com/office/word/2010/wordprocessingCanvas" xmlns:cx="http://schemas.microsoft.com/office/drawing/2014/chartex" xmlns:cx1="http://schemas.microsoft.com/office/drawing/2015/9/8/chartex" xmlns:mc="http://schemas.openxmlformats.org/markup-compatibility/2006" xmlns:o="urn:schemas-microsoft-com:office:office" xmlns:r="http://schemas.openxmlformats.org/officeDocument/2006/relationships" xmlns:m="http://schemas.openxmlformats.org/officeDocument/2006/math" xmlns:v="urn:schemas-microsoft-com:vml" xmlns:wp14="http://schemas.microsoft.com/office/word/2010/wordprocessingDrawing" xmlns:wp="http://schemas.openxmlformats.org/drawingml/2006/wordprocessingDrawing" xmlns:w10="urn:schemas-microsoft-com:office:word" xmlns:w="http://schemas.openxmlformats.org/wordprocessingml/2006/main" xmlns:w14="http://schemas.microsoft.com/office/word/2010/wordml" xmlns:w15="http://schemas.microsoft.com/office/word/2012/wordml" xmlns:w16se="http://schemas.microsoft.com/office/word/2015/wordml/symex" xmlns:wpg="http://schemas.microsoft.com/office/word/2010/wordprocessingGroup" xmlns:wpi="http://schemas.microsoft.com/office/word/2010/wordprocessingInk" xmlns:wne="http://schemas.microsoft.com/office/word/2006/wordml" xmlns:wps="http://schemas.microsoft.com/office/word/2010/wordprocessingShape" mc:Ignorable="w14 w15 w16se wp14">
+<w:document xmlns:o="urn:schemas-microsoft-com:office:office" xmlns:r="http://schemas.openxmlformats.org/officeDocument/2006/relationships" xmlns:v="urn:schemas-microsoft-com:vml" xmlns:w="http://schemas.openxmlformats.org/wordprocessingml/2006/main" xmlns:w10="urn:schemas-microsoft-com:office:word" xmlns:wp="http://schemas.openxmlformats.org/drawingml/2006/wordprocessingDrawing" xmlns:wps="http://schemas.microsoft.com/office/word/2010/wordprocessingShape" xmlns:wpg="http://schemas.microsoft.com/office/word/2010/wordprocessingGroup" xmlns:mc="http://schemas.openxmlformats.org/markup-compatibility/2006" xmlns:wp14="http://schemas.microsoft.com/office/word/2010/wordprocessingDrawing" xmlns:w14="http://schemas.microsoft.com/office/word/2010/wordml" mc:Ignorable="w14 wp14">
   <w:body>
-    <w:bookmarkStart w:id="0" w:name="_GoBack"/>
     <w:p>
+      <w:pPr>
+        <w:pStyle w:val="Normal"/>
+        <w:rPr/>
+      </w:pPr>
+      <w:bookmarkStart w:id="0" w:name="_GoBack"/>
+      <w:bookmarkEnd w:id="0"/>
       <w:r>
-        <w:rPr>
-          <w:color w:val="FF0000"/>
-          <w:position w:val="-28"/>
-        </w:rPr>
-        <w:object w:dxaOrig="2079" w:dyaOrig="680">
-          <v:shapetype id="_x0000_t75" coordsize="21600,21600" o:spt="75" o:preferrelative="t" path="m@4@5l@4@11@9@11@9@5xe" filled="f" stroked="f">
-            <v:stroke joinstyle="miter"/>
-            <v:formulas>
-              <v:f eqn="if lineDrawn pixelLineWidth 0"/>
-              <v:f eqn="sum @0 1 0"/>
-              <v:f eqn="sum 0 0 @1"/>
-              <v:f eqn="prod @2 1 2"/>
-              <v:f eqn="prod @3 21600 pixelWidth"/>
-              <v:f eqn="prod @3 21600 pixelHeight"/>
-              <v:f eqn="sum @0 0 1"/>
-              <v:f eqn="prod @6 1 2"/>
-              <v:f eqn="prod @7 21600 pixelWidth"/>
-              <v:f eqn="sum @8 21600 0"/>
-              <v:f eqn="prod @7 21600 pixelHeight"/>
-              <v:f eqn="sum @10 21600 0"/>
-            </v:formulas>
-            <v:path o:extrusionok="f" gradientshapeok="t" o:connecttype="rect"/>
-            <o:lock v:ext="edit" aspectratio="t"/>
-          </v:shapetype>
-          <v:shape id="_x0000_i1037" type="#_x0000_t75" style="width:104.25pt;height:34.45pt" o:ole="">
-            <v:imagedata r:id="rId5" o:title=""/>
-          </v:shape>
-          <o:OLEObject Type="Embed" ProgID="Equation.3" ShapeID="_x0000_i1037" DrawAspect="Content" ObjectID="_1559660459" r:id="rId6"/>
-        </w:object>
+        <w:rPr/>
       </w:r>
-      <w:bookmarkEnd w:id="0"/>
+      <m:oMath xmlns:m="http://schemas.openxmlformats.org/officeDocument/2006/math">
+        <m:r>
+          <w:rPr>
+            <w:rFonts w:ascii="Cambria Math" w:hAnsi="Cambria Math"/>
+          </w:rPr>
+          <m:t xml:space="preserve">t</m:t>
+        </m:r>
+        <m:nary>
+          <m:naryPr>
+            <m:chr m:val="∐"/>
+          </m:naryPr>
+          <m:sub>
+            <m:r>
+              <w:rPr>
+                <w:rFonts w:ascii="Cambria Math" w:hAnsi="Cambria Math"/>
+              </w:rPr>
+              <m:t xml:space="preserve">i</m:t>
+            </m:r>
+          </m:sub>
+          <m:sup>
+            <m:r>
+              <w:rPr>
+                <w:rFonts w:ascii="Cambria Math" w:hAnsi="Cambria Math"/>
+              </w:rPr>
+              <m:t xml:space="preserve">t</m:t>
+            </m:r>
+          </m:sup>
+          <m:e>
+            <m:r>
+              <w:rPr>
+                <w:rFonts w:ascii="Cambria Math" w:hAnsi="Cambria Math"/>
+              </w:rPr>
+              <m:t xml:space="preserve">t</m:t>
+            </m:r>
+          </m:e>
+        </m:nary>
+        <m:r>
+          <w:rPr>
+            <w:rFonts w:ascii="Cambria Math" w:hAnsi="Cambria Math"/>
+          </w:rPr>
+          <m:t xml:space="preserve">=</m:t>
+        </m:r>
+        <m:r>
+          <w:rPr>
+            <w:rFonts w:ascii="Cambria Math" w:hAnsi="Cambria Math"/>
+          </w:rPr>
+          <m:t xml:space="preserve">p</m:t>
+        </m:r>
+        <m:nary>
+          <m:naryPr>
+            <m:chr m:val="∫"/>
+            <m:subHide m:val="1"/>
+            <m:supHide m:val="1"/>
+          </m:naryPr>
+          <m:sub/>
+          <m:sup/>
+          <m:e>
+            <m:r>
+              <w:rPr>
+                <w:rFonts w:ascii="Cambria Math" w:hAnsi="Cambria Math"/>
+              </w:rPr>
+              <m:t xml:space="preserve">p</m:t>
+            </m:r>
+            <m:r>
+              <w:rPr>
+                <w:rFonts w:ascii="Cambria Math" w:hAnsi="Cambria Math"/>
+              </w:rPr>
+              <m:t xml:space="preserve">∗</m:t>
+            </m:r>
+            <m:r>
+              <m:rPr>
+                <m:lit/>
+                <m:nor/>
+              </m:rPr>
+              <w:rPr>
+                <w:rFonts w:ascii="Cambria Math" w:hAnsi="Cambria Math"/>
+              </w:rPr>
+              <m:t xml:space="preserve">67</m:t>
+            </m:r>
+            <m:r>
+              <w:rPr>
+                <w:rFonts w:ascii="Cambria Math" w:hAnsi="Cambria Math"/>
+              </w:rPr>
+              <m:t xml:space="preserve">+</m:t>
+            </m:r>
+            <m:r>
+              <w:rPr>
+                <w:rFonts w:ascii="Cambria Math" w:hAnsi="Cambria Math"/>
+              </w:rPr>
+              <m:t xml:space="preserve">r</m:t>
+            </m:r>
+          </m:e>
+        </m:nary>
+      </m:oMath>
     </w:p>
     <w:p>
       <w:pPr>
-        <w:rPr>
-          <w:i/>
-          <w:lang w:val="en-US"/>
-        </w:rPr>
+        <w:pStyle w:val="Normal"/>
+        <w:rPr/>
       </w:pPr>
-      <m:oMathPara>
-        <m:oMath>
-          <m:r>
-            <w:rPr>
-              <w:rFonts w:ascii="Cambria Math" w:hAnsi="Cambria Math"/>
-              <w:sz w:val="48"/>
-              <w:szCs w:val="48"/>
-              <w:lang w:val="en-US"/>
-            </w:rPr>
-            <m:t>t</m:t>
-          </m:r>
-          <m:nary>
-            <m:naryPr>
-              <m:chr m:val="∐"/>
-              <m:limLoc m:val="undOvr"/>
-              <m:ctrlPr>
-                <w:rPr>
-                  <w:rFonts w:ascii="Cambria Math" w:hAnsi="Cambria Math"/>
-                  <w:i/>
-                  <w:sz w:val="48"/>
-                  <w:szCs w:val="48"/>
-                  <w:lang w:val="en-US"/>
-                </w:rPr>
-              </m:ctrlPr>
-            </m:naryPr>
-            <m:sub>
-              <m:r>
-                <w:rPr>
-                  <w:rFonts w:ascii="Cambria Math" w:hAnsi="Cambria Math"/>
-                  <w:sz w:val="48"/>
-                  <w:szCs w:val="48"/>
-                  <w:lang w:val="en-US"/>
-                </w:rPr>
-                <m:t>i</m:t>
-              </m:r>
-            </m:sub>
-            <m:sup>
-              <m:r>
-                <w:rPr>
-                  <w:rFonts w:ascii="Cambria Math" w:hAnsi="Cambria Math"/>
-                  <w:sz w:val="48"/>
-                  <w:szCs w:val="48"/>
-                  <w:lang w:val="en-US"/>
-                </w:rPr>
-                <m:t>t</m:t>
-              </m:r>
-            </m:sup>
-            <m:e>
-              <m:r>
-                <w:rPr>
-                  <w:rFonts w:ascii="Cambria Math" w:hAnsi="Cambria Math"/>
-                  <w:sz w:val="48"/>
-                  <w:szCs w:val="48"/>
-                  <w:lang w:val="en-US"/>
-                </w:rPr>
-                <m:t>t</m:t>
-              </m:r>
-            </m:e>
-          </m:nary>
-          <m:r>
-            <w:rPr>
-              <w:rFonts w:ascii="Cambria Math" w:hAnsi="Cambria Math"/>
-              <w:sz w:val="48"/>
-              <w:szCs w:val="48"/>
-              <w:lang w:val="en-US"/>
-            </w:rPr>
-            <m:t>=p</m:t>
-          </m:r>
-          <m:nary>
-            <m:naryPr>
-              <m:limLoc m:val="subSup"/>
-              <m:ctrlPr>
-                <w:rPr>
-                  <w:rFonts w:ascii="Cambria Math" w:hAnsi="Cambria Math"/>
-                  <w:i/>
-                  <w:sz w:val="48"/>
-                  <w:szCs w:val="48"/>
-                  <w:lang w:val="en-US"/>
-                </w:rPr>
-              </m:ctrlPr>
-            </m:naryPr>
-            <m:sub>
-              <m:r>
-                <w:rPr>
-                  <w:rFonts w:ascii="Cambria Math" w:hAnsi="Cambria Math"/>
-                  <w:sz w:val="48"/>
-                  <w:szCs w:val="48"/>
-                  <w:lang w:val="en-US"/>
-                </w:rPr>
-                <m:t>q</m:t>
-              </m:r>
-            </m:sub>
-            <m:sup>
-              <m:r>
-                <w:rPr>
-                  <w:rFonts w:ascii="Cambria Math" w:hAnsi="Cambria Math"/>
-                  <w:sz w:val="48"/>
-                  <w:szCs w:val="48"/>
-                  <w:lang w:val="en-US"/>
-                </w:rPr>
-                <m:t>7</m:t>
-              </m:r>
-            </m:sup>
-            <m:e>
-              <m:r>
-                <w:rPr>
-                  <w:rFonts w:ascii="Cambria Math" w:hAnsi="Cambria Math"/>
-                  <w:sz w:val="48"/>
-                  <w:szCs w:val="48"/>
-                  <w:lang w:val="en-US"/>
-                </w:rPr>
-                <m:t>p</m:t>
-              </m:r>
-            </m:e>
-          </m:nary>
-          <m:r>
-            <w:rPr>
-              <w:rFonts w:ascii="Cambria Math" w:hAnsi="Cambria Math"/>
-              <w:sz w:val="48"/>
-              <w:szCs w:val="48"/>
-              <w:lang w:val="en-US"/>
-            </w:rPr>
-            <m:t>*67+</m:t>
-          </m:r>
-          <m:r>
-            <w:rPr>
-              <w:rFonts w:ascii="Cambria Math" w:hAnsi="Cambria Math"/>
-              <w:color w:val="FF0000"/>
-              <w:sz w:val="48"/>
-              <w:szCs w:val="48"/>
-              <w:lang w:val="en-US"/>
-            </w:rPr>
-            <m:t>r</m:t>
-          </m:r>
-        </m:oMath>
-      </m:oMathPara>
+      <w:r>
+        <w:rPr/>
+      </w:r>
+      <m:oMath xmlns:m="http://schemas.openxmlformats.org/officeDocument/2006/math">
+        <m:r>
+          <w:rPr>
+            <w:rFonts w:ascii="Cambria Math" w:hAnsi="Cambria Math"/>
+          </w:rPr>
+          <m:t xml:space="preserve">t</m:t>
+        </m:r>
+        <m:nary>
+          <m:naryPr>
+            <m:chr m:val="∐"/>
+          </m:naryPr>
+          <m:sub>
+            <m:r>
+              <w:rPr>
+                <w:rFonts w:ascii="Cambria Math" w:hAnsi="Cambria Math"/>
+              </w:rPr>
+              <m:t xml:space="preserve">i</m:t>
+            </m:r>
+          </m:sub>
+          <m:sup>
+            <m:r>
+              <w:rPr>
+                <w:rFonts w:ascii="Cambria Math" w:hAnsi="Cambria Math"/>
+              </w:rPr>
+              <m:t xml:space="preserve">t</m:t>
+            </m:r>
+          </m:sup>
+          <m:e>
+            <m:r>
+              <w:rPr>
+                <w:rFonts w:ascii="Cambria Math" w:hAnsi="Cambria Math"/>
+              </w:rPr>
+              <m:t xml:space="preserve">t</m:t>
+            </m:r>
+          </m:e>
+        </m:nary>
+        <m:r>
+          <w:rPr>
+            <w:rFonts w:ascii="Cambria Math" w:hAnsi="Cambria Math"/>
+          </w:rPr>
+          <m:t xml:space="preserve">=</m:t>
+        </m:r>
+        <m:r>
+          <w:rPr>
+            <w:rFonts w:ascii="Cambria Math" w:hAnsi="Cambria Math"/>
+          </w:rPr>
+          <m:t xml:space="preserve">p</m:t>
+        </m:r>
+        <m:nary>
+          <m:naryPr>
+            <m:chr m:val="∫"/>
+            <m:subHide m:val="1"/>
+            <m:supHide m:val="1"/>
+          </m:naryPr>
+          <m:sub/>
+          <m:sup/>
+          <m:e>
+            <m:r>
+              <w:rPr>
+                <w:rFonts w:ascii="Cambria Math" w:hAnsi="Cambria Math"/>
+              </w:rPr>
+              <m:t xml:space="preserve">p</m:t>
+            </m:r>
+            <m:r>
+              <w:rPr>
+                <w:rFonts w:ascii="Cambria Math" w:hAnsi="Cambria Math"/>
+              </w:rPr>
+              <m:t xml:space="preserve">∗</m:t>
+            </m:r>
+            <m:r>
+              <m:rPr>
+                <m:lit/>
+                <m:nor/>
+              </m:rPr>
+              <w:rPr>
+                <w:rFonts w:ascii="Cambria Math" w:hAnsi="Cambria Math"/>
+              </w:rPr>
+              <m:t xml:space="preserve">8</m:t>
+            </m:r>
+            <m:r>
+              <w:rPr>
+                <w:rFonts w:ascii="Cambria Math" w:hAnsi="Cambria Math"/>
+              </w:rPr>
+              <m:t xml:space="preserve">+</m:t>
+            </m:r>
+            <m:r>
+              <w:rPr>
+                <w:rFonts w:ascii="Cambria Math" w:hAnsi="Cambria Math"/>
+              </w:rPr>
+              <m:t xml:space="preserve">r</m:t>
+            </m:r>
+          </m:e>
+        </m:nary>
+      </m:oMath>
+    </w:p>
+    <w:p>
+      <w:pPr>
+        <w:pStyle w:val="Normal"/>
+        <w:rPr/>
+      </w:pPr>
+      <w:r>
+        <w:rPr/>
+      </w:r>
+      <m:oMath xmlns:m="http://schemas.openxmlformats.org/officeDocument/2006/math">
+        <m:r>
+          <w:rPr>
+            <w:rFonts w:ascii="Cambria Math" w:hAnsi="Cambria Math"/>
+          </w:rPr>
+          <m:t xml:space="preserve">t</m:t>
+        </m:r>
+        <m:nary>
+          <m:naryPr>
+            <m:chr m:val="∐"/>
+          </m:naryPr>
+          <m:sub>
+            <m:r>
+              <w:rPr>
+                <w:rFonts w:ascii="Cambria Math" w:hAnsi="Cambria Math"/>
+              </w:rPr>
+              <m:t xml:space="preserve">i</m:t>
+            </m:r>
+          </m:sub>
+          <m:sup>
+            <m:r>
+              <w:rPr>
+                <w:rFonts w:ascii="Cambria Math" w:hAnsi="Cambria Math"/>
+              </w:rPr>
+              <m:t xml:space="preserve">t</m:t>
+            </m:r>
+          </m:sup>
+          <m:e>
+            <m:r>
+              <w:rPr>
+                <w:rFonts w:ascii="Cambria Math" w:hAnsi="Cambria Math"/>
+              </w:rPr>
+              <m:t xml:space="preserve">t</m:t>
+            </m:r>
+          </m:e>
+        </m:nary>
+        <m:r>
+          <w:rPr>
+            <w:rFonts w:ascii="Cambria Math" w:hAnsi="Cambria Math"/>
+          </w:rPr>
+          <m:t xml:space="preserve">=</m:t>
+        </m:r>
+        <m:r>
+          <w:rPr>
+            <w:rFonts w:ascii="Cambria Math" w:hAnsi="Cambria Math"/>
+          </w:rPr>
+          <m:t xml:space="preserve">p</m:t>
+        </m:r>
+        <m:nary>
+          <m:naryPr>
+            <m:chr m:val="∫"/>
+            <m:subHide m:val="1"/>
+            <m:supHide m:val="1"/>
+          </m:naryPr>
+          <m:sub/>
+          <m:sup/>
+          <m:e>
+            <m:r>
+              <w:rPr>
+                <w:rFonts w:ascii="Cambria Math" w:hAnsi="Cambria Math"/>
+              </w:rPr>
+              <m:t xml:space="preserve">p</m:t>
+            </m:r>
+            <m:r>
+              <w:rPr>
+                <w:rFonts w:ascii="Cambria Math" w:hAnsi="Cambria Math"/>
+              </w:rPr>
+              <m:t xml:space="preserve">∗</m:t>
+            </m:r>
+            <m:r>
+              <m:rPr>
+                <m:lit/>
+                <m:nor/>
+              </m:rPr>
+              <w:rPr>
+                <w:rFonts w:ascii="Cambria Math" w:hAnsi="Cambria Math"/>
+              </w:rPr>
+              <m:t xml:space="preserve">7</m:t>
+            </m:r>
+            <m:r>
+              <w:rPr>
+                <w:rFonts w:ascii="Cambria Math" w:hAnsi="Cambria Math"/>
+              </w:rPr>
+              <m:t xml:space="preserve">+</m:t>
+            </m:r>
+            <m:r>
+              <w:rPr>
+                <w:rFonts w:ascii="Cambria Math" w:hAnsi="Cambria Math"/>
+              </w:rPr>
+              <m:t xml:space="preserve">r</m:t>
+            </m:r>
+          </m:e>
+        </m:nary>
+      </m:oMath>
+    </w:p>
+    <w:p>
+      <w:pPr>
+        <w:pStyle w:val="Normal"/>
+        <w:rPr/>
+      </w:pPr>
+      <w:r>
+        <w:rPr/>
+      </w:r>
+      <m:oMath xmlns:m="http://schemas.openxmlformats.org/officeDocument/2006/math">
+        <m:r>
+          <w:rPr>
+            <w:rFonts w:ascii="Cambria Math" w:hAnsi="Cambria Math"/>
+          </w:rPr>
+          <m:t xml:space="preserve">t</m:t>
+        </m:r>
+        <m:nary>
+          <m:naryPr>
+            <m:chr m:val="∐"/>
+          </m:naryPr>
+          <m:sub>
+            <m:r>
+              <w:rPr>
+                <w:rFonts w:ascii="Cambria Math" w:hAnsi="Cambria Math"/>
+              </w:rPr>
+              <m:t xml:space="preserve">i</m:t>
+            </m:r>
+          </m:sub>
+          <m:sup>
+            <m:r>
+              <w:rPr>
+                <w:rFonts w:ascii="Cambria Math" w:hAnsi="Cambria Math"/>
+              </w:rPr>
+              <m:t xml:space="preserve">t</m:t>
+            </m:r>
+          </m:sup>
+          <m:e>
+            <m:r>
+              <w:rPr>
+                <w:rFonts w:ascii="Cambria Math" w:hAnsi="Cambria Math"/>
+              </w:rPr>
+              <m:t xml:space="preserve">t</m:t>
+            </m:r>
+          </m:e>
+        </m:nary>
+        <m:r>
+          <w:rPr>
+            <w:rFonts w:ascii="Cambria Math" w:hAnsi="Cambria Math"/>
+          </w:rPr>
+          <m:t xml:space="preserve">=</m:t>
+        </m:r>
+        <m:r>
+          <w:rPr>
+            <w:rFonts w:ascii="Cambria Math" w:hAnsi="Cambria Math"/>
+          </w:rPr>
+          <m:t xml:space="preserve">p</m:t>
+        </m:r>
+        <m:nary>
+          <m:naryPr>
+            <m:chr m:val="∫"/>
+          </m:naryPr>
+          <m:sub>
+            <m:r>
+              <w:rPr>
+                <w:rFonts w:ascii="Cambria Math" w:hAnsi="Cambria Math"/>
+              </w:rPr>
+              <m:t xml:space="preserve">q</m:t>
+            </m:r>
+          </m:sub>
+          <m:sup>
+            <m:r>
+              <w:rPr>
+                <w:rFonts w:ascii="Cambria Math" w:hAnsi="Cambria Math"/>
+              </w:rPr>
+              <m:t xml:space="preserve">7</m:t>
+            </m:r>
+          </m:sup>
+          <m:e>
+            <m:r>
+              <w:rPr>
+                <w:rFonts w:ascii="Cambria Math" w:hAnsi="Cambria Math"/>
+              </w:rPr>
+              <m:t xml:space="preserve">p</m:t>
+            </m:r>
+          </m:e>
+        </m:nary>
+        <m:r>
+          <w:rPr>
+            <w:rFonts w:ascii="Cambria Math" w:hAnsi="Cambria Math"/>
+          </w:rPr>
+          <m:t xml:space="preserve">∗</m:t>
+        </m:r>
+        <m:r>
+          <w:rPr>
+            <w:rFonts w:ascii="Cambria Math" w:hAnsi="Cambria Math"/>
+          </w:rPr>
+          <m:t xml:space="preserve">9</m:t>
+        </m:r>
+        <m:r>
+          <w:rPr>
+            <w:rFonts w:ascii="Cambria Math" w:hAnsi="Cambria Math"/>
+          </w:rPr>
+          <m:t xml:space="preserve">+</m:t>
+        </m:r>
+        <m:r>
+          <w:rPr>
+            <w:rFonts w:ascii="Cambria Math" w:hAnsi="Cambria Math"/>
+          </w:rPr>
+          <m:t xml:space="preserve">r</m:t>
+        </m:r>
+      </m:oMath>
+    </w:p>
+    <w:p>
+      <w:pPr>
+        <w:pStyle w:val="Normal"/>
+        <w:widowControl/>
+        <w:bidi w:val="0"/>
+        <w:spacing w:lineRule="auto" w:line="259" w:before="0" w:after="160"/>
+        <w:jc w:val="left"/>
+        <w:rPr/>
+      </w:pPr>
+      <w:r>
+        <w:rPr/>
+      </w:r>
+      <m:oMath xmlns:m="http://schemas.openxmlformats.org/officeDocument/2006/math">
+        <m:r>
+          <w:rPr>
+            <w:rFonts w:ascii="Cambria Math" w:hAnsi="Cambria Math"/>
+          </w:rPr>
+          <m:t xml:space="preserve">t</m:t>
+        </m:r>
+        <m:nary>
+          <m:naryPr>
+            <m:chr m:val="∐"/>
+          </m:naryPr>
+          <m:sub>
+            <m:r>
+              <w:rPr>
+                <w:rFonts w:ascii="Cambria Math" w:hAnsi="Cambria Math"/>
+              </w:rPr>
+              <m:t xml:space="preserve">i</m:t>
+            </m:r>
+          </m:sub>
+          <m:sup>
+            <m:r>
+              <w:rPr>
+                <w:rFonts w:ascii="Cambria Math" w:hAnsi="Cambria Math"/>
+              </w:rPr>
+              <m:t xml:space="preserve">t</m:t>
+            </m:r>
+          </m:sup>
+          <m:e>
+            <m:r>
+              <w:rPr>
+                <w:rFonts w:ascii="Cambria Math" w:hAnsi="Cambria Math"/>
+              </w:rPr>
+              <m:t xml:space="preserve">t</m:t>
+            </m:r>
+          </m:e>
+        </m:nary>
+        <m:r>
+          <w:rPr>
+            <w:rFonts w:ascii="Cambria Math" w:hAnsi="Cambria Math"/>
+          </w:rPr>
+          <m:t xml:space="preserve">=</m:t>
+        </m:r>
+        <m:r>
+          <w:rPr>
+            <w:rFonts w:ascii="Cambria Math" w:hAnsi="Cambria Math"/>
+          </w:rPr>
+          <m:t xml:space="preserve">p</m:t>
+        </m:r>
+        <m:nary>
+          <m:naryPr>
+            <m:chr m:val="∫"/>
+          </m:naryPr>
+          <m:sub>
+            <m:r>
+              <w:rPr>
+                <w:rFonts w:ascii="Cambria Math" w:hAnsi="Cambria Math"/>
+              </w:rPr>
+              <m:t xml:space="preserve">q</m:t>
+            </m:r>
+          </m:sub>
+          <m:sup>
+            <m:r>
+              <w:rPr>
+                <w:rFonts w:ascii="Cambria Math" w:hAnsi="Cambria Math"/>
+              </w:rPr>
+              <m:t xml:space="preserve">7</m:t>
+            </m:r>
+          </m:sup>
+          <m:e>
+            <m:r>
+              <w:rPr>
+                <w:rFonts w:ascii="Cambria Math" w:hAnsi="Cambria Math"/>
+              </w:rPr>
+              <m:t xml:space="preserve">p</m:t>
+            </m:r>
+          </m:e>
+        </m:nary>
+        <m:r>
+          <w:rPr>
+            <w:rFonts w:ascii="Cambria Math" w:hAnsi="Cambria Math"/>
+          </w:rPr>
+          <m:t xml:space="preserve">∗</m:t>
+        </m:r>
+        <m:r>
+          <w:rPr>
+            <w:rFonts w:ascii="Cambria Math" w:hAnsi="Cambria Math"/>
+          </w:rPr>
+          <m:t xml:space="preserve">10</m:t>
+        </m:r>
+        <m:r>
+          <w:rPr>
+            <w:rFonts w:ascii="Cambria Math" w:hAnsi="Cambria Math"/>
+          </w:rPr>
+          <m:t xml:space="preserve">+</m:t>
+        </m:r>
+        <m:r>
+          <w:rPr>
+            <w:rFonts w:ascii="Cambria Math" w:hAnsi="Cambria Math"/>
+          </w:rPr>
+          <m:t xml:space="preserve">r</m:t>
+        </m:r>
+      </m:oMath>
     </w:p>
     <w:sectPr>
+      <w:type w:val="nextPage"/>
       <w:pgSz w:w="11906" w:h="16838"/>
-      <w:pgMar w:top="850" w:right="850" w:bottom="850" w:left="1417" w:header="708" w:footer="708" w:gutter="0"/>
-      <w:cols w:space="708"/>
-      <w:docGrid w:linePitch="360"/>
+      <w:pgMar w:left="1417" w:right="850" w:header="0" w:top="850" w:footer="0" w:bottom="850" w:gutter="0"/>
+      <w:pgNumType w:fmt="decimal"/>
+      <w:formProt w:val="false"/>
+      <w:textDirection w:val="lrTb"/>
+      <w:docGrid w:type="default" w:linePitch="360" w:charSpace="4294965247"/>
     </w:sectPr>
   </w:body>
 </w:document>
 </file>
 
 <file path=word/styles.xml><?xml version="1.0" encoding="utf-8"?>
-<w:styles xmlns:mc="http://schemas.openxmlformats.org/markup-compatibility/2006" xmlns:r="http://schemas.openxmlformats.org/officeDocument/2006/relationships" xmlns:w="http://schemas.openxmlformats.org/wordprocessingml/2006/main" xmlns:w14="http://schemas.microsoft.com/office/word/2010/wordml" xmlns:w15="http://schemas.microsoft.com/office/word/2012/wordml" xmlns:w16se="http://schemas.microsoft.com/office/word/2015/wordml/symex" mc:Ignorable="w14 w15 w16se">
+<w:styles xmlns:w="http://schemas.openxmlformats.org/wordprocessingml/2006/main" xmlns:w14="http://schemas.microsoft.com/office/word/2010/wordml" xmlns:mc="http://schemas.openxmlformats.org/markup-compatibility/2006" mc:Ignorable="w14">
   <w:docDefaults>
     <w:rPrDefault>
       <w:rPr>
-        <w:rFonts w:asciiTheme="minorHAnsi" w:eastAsiaTheme="minorHAnsi" w:hAnsiTheme="minorHAnsi" w:cstheme="minorBidi"/>
+        <w:rFonts w:ascii="Calibri" w:hAnsi="Calibri" w:eastAsia="Calibri" w:cs="" w:asciiTheme="minorHAnsi" w:cstheme="minorBidi" w:eastAsiaTheme="minorHAnsi" w:hAnsiTheme="minorHAnsi"/>
         <w:sz w:val="22"/>
         <w:szCs w:val="22"/>
         <w:lang w:val="uk-UA" w:eastAsia="en-US" w:bidi="ar-SA"/>
       </w:rPr>
     </w:rPrDefault>
     <w:pPrDefault>
-      <w:pPr>
-        <w:spacing w:after="160" w:line="259" w:lineRule="auto"/>
-      </w:pPr>
+      <w:pPr/>
     </w:pPrDefault>
   </w:docDefaults>
   <w:latentStyles w:defLockedState="0" w:defUIPriority="99" w:defSemiHidden="0" w:defUnhideWhenUsed="0" w:defQFormat="0" w:count="371">
     <w:lsdException w:name="Normal" w:uiPriority="0" w:qFormat="1"/>
     <w:lsdException w:name="heading 1" w:uiPriority="9" w:qFormat="1"/>
-    <w:lsdException w:name="heading 2" w:semiHidden="1" w:uiPriority="9" w:unhideWhenUsed="1" w:qFormat="1"/>
-    <w:lsdException w:name="heading 3" w:semiHidden="1" w:uiPriority="9" w:unhideWhenUsed="1" w:qFormat="1"/>
-    <w:lsdException w:name="heading 4" w:semiHidden="1" w:uiPriority="9" w:unhideWhenUsed="1" w:qFormat="1"/>
-    <w:lsdException w:name="heading 5" w:semiHidden="1" w:uiPriority="9" w:unhideWhenUsed="1" w:qFormat="1"/>
-    <w:lsdException w:name="heading 6" w:semiHidden="1" w:uiPriority="9" w:unhideWhenUsed="1" w:qFormat="1"/>
-    <w:lsdException w:name="heading 7" w:semiHidden="1" w:uiPriority="9" w:unhideWhenUsed="1" w:qFormat="1"/>
-    <w:lsdException w:name="heading 8" w:semiHidden="1" w:uiPriority="9" w:unhideWhenUsed="1" w:qFormat="1"/>
-    <w:lsdException w:name="heading 9" w:semiHidden="1" w:uiPriority="9" w:unhideWhenUsed="1" w:qFormat="1"/>
+    <w:lsdException w:name="heading 2" w:uiPriority="9" w:semiHidden="1" w:unhideWhenUsed="1" w:qFormat="1"/>
+    <w:lsdException w:name="heading 3" w:uiPriority="9" w:semiHidden="1" w:unhideWhenUsed="1" w:qFormat="1"/>
+    <w:lsdException w:name="heading 4" w:uiPriority="9" w:semiHidden="1" w:unhideWhenUsed="1" w:qFormat="1"/>
+    <w:lsdException w:name="heading 5" w:uiPriority="9" w:semiHidden="1" w:unhideWhenUsed="1" w:qFormat="1"/>
+    <w:lsdException w:name="heading 6" w:uiPriority="9" w:semiHidden="1" w:unhideWhenUsed="1" w:qFormat="1"/>
+    <w:lsdException w:name="heading 7" w:uiPriority="9" w:semiHidden="1" w:unhideWhenUsed="1" w:qFormat="1"/>
+    <w:lsdException w:name="heading 8" w:uiPriority="9" w:semiHidden="1" w:unhideWhenUsed="1" w:qFormat="1"/>
+    <w:lsdException w:name="heading 9" w:uiPriority="9" w:semiHidden="1" w:unhideWhenUsed="1" w:qFormat="1"/>
     <w:lsdException w:name="index 1" w:semiHidden="1" w:unhideWhenUsed="1"/>
     <w:lsdException w:name="index 2" w:semiHidden="1" w:unhideWhenUsed="1"/>
     <w:lsdException w:name="index 3" w:semiHidden="1" w:unhideWhenUsed="1"/>
@@ -228,22 +587,22 @@
     <w:lsdException w:name="index 7" w:semiHidden="1" w:unhideWhenUsed="1"/>
     <w:lsdException w:name="index 8" w:semiHidden="1" w:unhideWhenUsed="1"/>
     <w:lsdException w:name="index 9" w:semiHidden="1" w:unhideWhenUsed="1"/>
-    <w:lsdException w:name="toc 1" w:semiHidden="1" w:uiPriority="39" w:unhideWhenUsed="1"/>
-    <w:lsdException w:name="toc 2" w:semiHidden="1" w:uiPriority="39" w:unhideWhenUsed="1"/>
-    <w:lsdException w:name="toc 3" w:semiHidden="1" w:uiPriority="39" w:unhideWhenUsed="1"/>
-    <w:lsdException w:name="toc 4" w:semiHidden="1" w:uiPriority="39" w:unhideWhenUsed="1"/>
-    <w:lsdException w:name="toc 5" w:semiHidden="1" w:uiPriority="39" w:unhideWhenUsed="1"/>
-    <w:lsdException w:name="toc 6" w:semiHidden="1" w:uiPriority="39" w:unhideWhenUsed="1"/>
-    <w:lsdException w:name="toc 7" w:semiHidden="1" w:uiPriority="39" w:unhideWhenUsed="1"/>
-    <w:lsdException w:name="toc 8" w:semiHidden="1" w:uiPriority="39" w:unhideWhenUsed="1"/>
-    <w:lsdException w:name="toc 9" w:semiHidden="1" w:uiPriority="39" w:unhideWhenUsed="1"/>
+    <w:lsdException w:name="toc 1" w:uiPriority="39" w:semiHidden="1" w:unhideWhenUsed="1"/>
+    <w:lsdException w:name="toc 2" w:uiPriority="39" w:semiHidden="1" w:unhideWhenUsed="1"/>
+    <w:lsdException w:name="toc 3" w:uiPriority="39" w:semiHidden="1" w:unhideWhenUsed="1"/>
+    <w:lsdException w:name="toc 4" w:uiPriority="39" w:semiHidden="1" w:unhideWhenUsed="1"/>
+    <w:lsdException w:name="toc 5" w:uiPriority="39" w:semiHidden="1" w:unhideWhenUsed="1"/>
+    <w:lsdException w:name="toc 6" w:uiPriority="39" w:semiHidden="1" w:unhideWhenUsed="1"/>
+    <w:lsdException w:name="toc 7" w:uiPriority="39" w:semiHidden="1" w:unhideWhenUsed="1"/>
+    <w:lsdException w:name="toc 8" w:uiPriority="39" w:semiHidden="1" w:unhideWhenUsed="1"/>
+    <w:lsdException w:name="toc 9" w:uiPriority="39" w:semiHidden="1" w:unhideWhenUsed="1"/>
     <w:lsdException w:name="Normal Indent" w:semiHidden="1" w:unhideWhenUsed="1"/>
     <w:lsdException w:name="footnote text" w:semiHidden="1" w:unhideWhenUsed="1"/>
     <w:lsdException w:name="annotation text" w:semiHidden="1" w:unhideWhenUsed="1"/>
     <w:lsdException w:name="header" w:semiHidden="1" w:unhideWhenUsed="1"/>
     <w:lsdException w:name="footer" w:semiHidden="1" w:unhideWhenUsed="1"/>
     <w:lsdException w:name="index heading" w:semiHidden="1" w:unhideWhenUsed="1"/>
-    <w:lsdException w:name="caption" w:semiHidden="1" w:uiPriority="35" w:unhideWhenUsed="1" w:qFormat="1"/>
+    <w:lsdException w:name="caption" w:uiPriority="35" w:semiHidden="1" w:unhideWhenUsed="1" w:qFormat="1"/>
     <w:lsdException w:name="table of figures" w:semiHidden="1" w:unhideWhenUsed="1"/>
     <w:lsdException w:name="envelope address" w:semiHidden="1" w:unhideWhenUsed="1"/>
     <w:lsdException w:name="envelope return" w:semiHidden="1" w:unhideWhenUsed="1"/>
@@ -274,7 +633,7 @@
     <w:lsdException w:name="Title" w:uiPriority="10" w:qFormat="1"/>
     <w:lsdException w:name="Closing" w:semiHidden="1" w:unhideWhenUsed="1"/>
     <w:lsdException w:name="Signature" w:semiHidden="1" w:unhideWhenUsed="1"/>
-    <w:lsdException w:name="Default Paragraph Font" w:semiHidden="1" w:uiPriority="1" w:unhideWhenUsed="1"/>
+    <w:lsdException w:name="Default Paragraph Font" w:uiPriority="1" w:semiHidden="1" w:unhideWhenUsed="1"/>
     <w:lsdException w:name="Body Text" w:semiHidden="1" w:unhideWhenUsed="1"/>
     <w:lsdException w:name="Body Text Indent" w:semiHidden="1" w:unhideWhenUsed="1"/>
     <w:lsdException w:name="List Continue" w:semiHidden="1" w:unhideWhenUsed="1"/>
@@ -474,8 +833,8 @@
     <w:lsdException w:name="Subtle Reference" w:uiPriority="31" w:qFormat="1"/>
     <w:lsdException w:name="Intense Reference" w:uiPriority="32" w:qFormat="1"/>
     <w:lsdException w:name="Book Title" w:uiPriority="33" w:qFormat="1"/>
-    <w:lsdException w:name="Bibliography" w:semiHidden="1" w:uiPriority="37" w:unhideWhenUsed="1"/>
-    <w:lsdException w:name="TOC Heading" w:semiHidden="1" w:uiPriority="39" w:unhideWhenUsed="1" w:qFormat="1"/>
+    <w:lsdException w:name="Bibliography" w:uiPriority="37" w:semiHidden="1" w:unhideWhenUsed="1"/>
+    <w:lsdException w:name="TOC Heading" w:uiPriority="39" w:semiHidden="1" w:unhideWhenUsed="1" w:qFormat="1"/>
     <w:lsdException w:name="Plain Table 1" w:uiPriority="41"/>
     <w:lsdException w:name="Plain Table 2" w:uiPriority="42"/>
     <w:lsdException w:name="Plain Table 3" w:uiPriority="43"/>
@@ -581,15 +940,106 @@
     <w:lsdException w:name="List Table 6 Colorful Accent 6" w:uiPriority="51"/>
     <w:lsdException w:name="List Table 7 Colorful Accent 6" w:uiPriority="52"/>
   </w:latentStyles>
-  <w:style w:type="paragraph" w:default="1" w:styleId="a">
+  <w:style w:type="paragraph" w:styleId="Normal" w:default="1">
     <w:name w:val="Normal"/>
     <w:qFormat/>
+    <w:pPr>
+      <w:widowControl/>
+      <w:bidi w:val="0"/>
+      <w:spacing w:lineRule="auto" w:line="259" w:before="0" w:after="160"/>
+      <w:jc w:val="left"/>
+    </w:pPr>
+    <w:rPr>
+      <w:rFonts w:ascii="Calibri" w:hAnsi="Calibri" w:eastAsia="Calibri" w:cs="" w:asciiTheme="minorHAnsi" w:cstheme="minorBidi" w:eastAsiaTheme="minorHAnsi" w:hAnsiTheme="minorHAnsi"/>
+      <w:color w:val="auto"/>
+      <w:sz w:val="22"/>
+      <w:szCs w:val="22"/>
+      <w:lang w:val="uk-UA" w:eastAsia="en-US" w:bidi="ar-SA"/>
+    </w:rPr>
   </w:style>
-  <w:style w:type="character" w:default="1" w:styleId="a0">
+  <w:style w:type="character" w:styleId="DefaultParagraphFont" w:default="1">
     <w:name w:val="Default Paragraph Font"/>
     <w:uiPriority w:val="1"/>
     <w:semiHidden/>
     <w:unhideWhenUsed/>
+    <w:qFormat/>
+    <w:rPr/>
+  </w:style>
+  <w:style w:type="character" w:styleId="PlaceholderText">
+    <w:name w:val="Placeholder Text"/>
+    <w:basedOn w:val="DefaultParagraphFont"/>
+    <w:uiPriority w:val="99"/>
+    <w:semiHidden/>
+    <w:qFormat/>
+    <w:rsid w:val="00f51c95"/>
+    <w:rPr>
+      <w:color w:val="808080"/>
+    </w:rPr>
+  </w:style>
+  <w:style w:type="paragraph" w:styleId="Style14">
+    <w:name w:val="Заголовок"/>
+    <w:basedOn w:val="Normal"/>
+    <w:next w:val="Style15"/>
+    <w:qFormat/>
+    <w:pPr>
+      <w:keepNext/>
+      <w:spacing w:before="240" w:after="120"/>
+    </w:pPr>
+    <w:rPr>
+      <w:rFonts w:ascii="Liberation Sans" w:hAnsi="Liberation Sans" w:eastAsia="WenQuanYi Micro Hei" w:cs="Lohit Devanagari"/>
+      <w:sz w:val="28"/>
+      <w:szCs w:val="28"/>
+    </w:rPr>
+  </w:style>
+  <w:style w:type="paragraph" w:styleId="Style15">
+    <w:name w:val="Body Text"/>
+    <w:basedOn w:val="Normal"/>
+    <w:pPr>
+      <w:spacing w:lineRule="auto" w:line="288" w:before="0" w:after="140"/>
+    </w:pPr>
+    <w:rPr/>
+  </w:style>
+  <w:style w:type="paragraph" w:styleId="Style16">
+    <w:name w:val="List"/>
+    <w:basedOn w:val="Style15"/>
+    <w:pPr/>
+    <w:rPr>
+      <w:rFonts w:cs="Lohit Devanagari"/>
+    </w:rPr>
+  </w:style>
+  <w:style w:type="paragraph" w:styleId="Style17">
+    <w:name w:val="Caption"/>
+    <w:basedOn w:val="Normal"/>
+    <w:qFormat/>
+    <w:pPr>
+      <w:suppressLineNumbers/>
+      <w:spacing w:before="120" w:after="120"/>
+    </w:pPr>
+    <w:rPr>
+      <w:rFonts w:cs="Lohit Devanagari"/>
+      <w:i/>
+      <w:iCs/>
+      <w:sz w:val="24"/>
+      <w:szCs w:val="24"/>
+    </w:rPr>
+  </w:style>
+  <w:style w:type="paragraph" w:styleId="Style18">
+    <w:name w:val="Указатель"/>
+    <w:basedOn w:val="Normal"/>
+    <w:qFormat/>
+    <w:pPr>
+      <w:suppressLineNumbers/>
+    </w:pPr>
+    <w:rPr>
+      <w:rFonts w:cs="Lohit Devanagari"/>
+    </w:rPr>
+  </w:style>
+  <w:style w:type="numbering" w:styleId="NoList" w:default="1">
+    <w:name w:val="No List"/>
+    <w:uiPriority w:val="99"/>
+    <w:semiHidden/>
+    <w:unhideWhenUsed/>
+    <w:qFormat/>
   </w:style>
   <w:style w:type="table" w:default="1" w:styleId="a1">
     <w:name w:val="Normal Table"/>
@@ -605,22 +1055,6 @@
         <w:right w:w="108" w:type="dxa"/>
       </w:tblCellMar>
     </w:tblPr>
-  </w:style>
-  <w:style w:type="numbering" w:default="1" w:styleId="a2">
-    <w:name w:val="No List"/>
-    <w:uiPriority w:val="99"/>
-    <w:semiHidden/>
-    <w:unhideWhenUsed/>
-  </w:style>
-  <w:style w:type="character" w:styleId="a3">
-    <w:name w:val="Placeholder Text"/>
-    <w:basedOn w:val="a0"/>
-    <w:uiPriority w:val="99"/>
-    <w:semiHidden/>
-    <w:rsid w:val="00F51C95"/>
-    <w:rPr>
-      <w:color w:val="808080"/>
-    </w:rPr>
   </w:style>
 </w:styles>
 </file>

</xml_diff>